<commit_message>
Asignacion de alumno y leer curso
Algoritmos de asignacion de alumno a curso especifico, leer un curso especifico, verificar cantidad de alumnos inscriptos en un curso,
</commit_message>
<xml_diff>
--- a/proyecto.docx
+++ b/proyecto.docx
@@ -6,6 +6,8 @@
       <w:pPr>
         <w:jc w:val="center"/>
         <w:rPr>
+          <w:b/>
+          <w:bCs/>
           <w:sz w:val="28"/>
           <w:szCs w:val="28"/>
           <w:lang w:val="es-ES"/>
@@ -13,6 +15,8 @@
       </w:pPr>
       <w:r>
         <w:rPr>
+          <w:b/>
+          <w:bCs/>
           <w:sz w:val="28"/>
           <w:szCs w:val="28"/>
           <w:lang w:val="es-ES"/>
@@ -30,7 +34,88 @@
         <w:rPr>
           <w:lang w:val="es-ES"/>
         </w:rPr>
-        <w:t>El programa permite la entrada de datos de un alumno (legajo, nombre y apellido) y lo acomoda en un curso de una materia X.</w:t>
+        <w:t>El programa permite la entrada de</w:t>
+      </w:r>
+      <w:r>
+        <w:rPr>
+          <w:lang w:val="es-ES"/>
+        </w:rPr>
+        <w:t xml:space="preserve"> una lista de</w:t>
+      </w:r>
+      <w:r>
+        <w:rPr>
+          <w:lang w:val="es-ES"/>
+        </w:rPr>
+        <w:t xml:space="preserve"> alumno</w:t>
+      </w:r>
+      <w:r>
+        <w:rPr>
+          <w:lang w:val="es-ES"/>
+        </w:rPr>
+        <w:t>s</w:t>
+      </w:r>
+      <w:r>
+        <w:rPr>
+          <w:lang w:val="es-ES"/>
+        </w:rPr>
+        <w:t xml:space="preserve"> (legajo, nombre y apellido) y lo</w:t>
+      </w:r>
+      <w:r>
+        <w:rPr>
+          <w:lang w:val="es-ES"/>
+        </w:rPr>
+        <w:t xml:space="preserve">s </w:t>
+      </w:r>
+      <w:r>
+        <w:rPr>
+          <w:lang w:val="es-ES"/>
+        </w:rPr>
+        <w:t>acomoda en un curso de una materia X.</w:t>
+      </w:r>
+      <w:r>
+        <w:rPr>
+          <w:lang w:val="es-ES"/>
+        </w:rPr>
+        <w:t xml:space="preserve"> </w:t>
+      </w:r>
+    </w:p>
+    <w:p>
+      <w:pPr>
+        <w:rPr>
+          <w:lang w:val="es-ES"/>
+        </w:rPr>
+      </w:pPr>
+      <w:r>
+        <w:rPr>
+          <w:lang w:val="es-ES"/>
+        </w:rPr>
+        <w:t xml:space="preserve">El máximo de alumnos que puede tener un curso es de 40, si no hay mas espacio para un nuevo alumno entonces se crea un nuevo curso, pero solo si hay al menos 10 alumnos sin curso. </w:t>
+      </w:r>
+    </w:p>
+    <w:p>
+      <w:pPr>
+        <w:rPr>
+          <w:lang w:val="es-ES"/>
+        </w:rPr>
+      </w:pPr>
+      <w:r>
+        <w:rPr>
+          <w:lang w:val="es-ES"/>
+        </w:rPr>
+        <w:t>Si la cantidad de alumnos sobrantes es menor a 10 en cambio se reparten los alumnos en los cursos existentes.</w:t>
+      </w:r>
+    </w:p>
+    <w:p>
+      <w:pPr>
+        <w:rPr>
+          <w:lang w:val="es-ES"/>
+        </w:rPr>
+      </w:pPr>
+      <w:r>
+        <w:rPr>
+          <w:lang w:val="es-ES"/>
+        </w:rPr>
+        <w:t xml:space="preserve"> Cada curso es un archivo de la forma “x01.txt”.</w:t>
       </w:r>
     </w:p>
     <w:sectPr>

</xml_diff>